<commit_message>
bab 9 fix typo
</commit_message>
<xml_diff>
--- a/9. Function.docx
+++ b/9. Function.docx
@@ -406,7 +406,27 @@
           <w:rFonts w:asciiTheme="minorHAnsi" w:hAnsiTheme="minorHAnsi"/>
         </w:rPr>
         <w:lastRenderedPageBreak/>
-        <w:t>perintah return digunakan apabila fungsi tersebut menghasilkan suatu nilai. Berikut ini contoh penulisan fungsi dan pemanggilannya</w:t>
+        <w:t xml:space="preserve">perintah </w:t>
+      </w:r>
+      <w:r>
+        <w:rPr>
+          <w:rFonts w:asciiTheme="minorHAnsi" w:hAnsiTheme="minorHAnsi"/>
+          <w:b/>
+          <w:bCs/>
+        </w:rPr>
+        <w:t>return</w:t>
+      </w:r>
+      <w:r>
+        <w:rPr>
+          <w:rFonts w:asciiTheme="minorHAnsi" w:hAnsiTheme="minorHAnsi"/>
+        </w:rPr>
+        <w:t xml:space="preserve"> digunakan apabila fungsi tersebut menghasilkan suatu nilai. Berikut ini contoh penulisan fungsi dan pemanggilannya</w:t>
+      </w:r>
+      <w:r>
+        <w:rPr>
+          <w:rFonts w:asciiTheme="minorHAnsi" w:hAnsiTheme="minorHAnsi"/>
+        </w:rPr>
+        <w:t>:</w:t>
       </w:r>
     </w:p>
     <w:p>
@@ -642,7 +662,51 @@
         <w:rPr>
           <w:rFonts w:asciiTheme="minorHAnsi" w:hAnsiTheme="minorHAnsi"/>
         </w:rPr>
-        <w:t>Baris 1 merupakan deklarasi fungsi dengan nama halo() yang berisi perintah mencetak ke layar tulisan ‘Halo, selamat datang di PTI’. Pada baris ke 3 perintah return tidak diberikan nilai apapun. Baris ke 5 merupakan pemanggilan fungsi halo()</w:t>
+        <w:t xml:space="preserve">Baris 1 merupakan deklarasi fungsi dengan nama </w:t>
+      </w:r>
+      <w:r>
+        <w:rPr>
+          <w:rFonts w:asciiTheme="minorHAnsi" w:hAnsiTheme="minorHAnsi"/>
+          <w:b/>
+          <w:bCs/>
+        </w:rPr>
+        <w:t>halo()</w:t>
+      </w:r>
+      <w:r>
+        <w:rPr>
+          <w:rFonts w:asciiTheme="minorHAnsi" w:hAnsiTheme="minorHAnsi"/>
+        </w:rPr>
+        <w:t xml:space="preserve"> yang berisi perintah mencetak ke layar tulisan ‘Halo, selamat datang di PTI’. Pada baris ke 3 perintah </w:t>
+      </w:r>
+      <w:r>
+        <w:rPr>
+          <w:rFonts w:asciiTheme="minorHAnsi" w:hAnsiTheme="minorHAnsi"/>
+          <w:b/>
+          <w:bCs/>
+        </w:rPr>
+        <w:t>return</w:t>
+      </w:r>
+      <w:r>
+        <w:rPr>
+          <w:rFonts w:asciiTheme="minorHAnsi" w:hAnsiTheme="minorHAnsi"/>
+        </w:rPr>
+        <w:t xml:space="preserve"> tidak diberikan nilai apapun. Baris ke 5 merupakan pemanggilan </w:t>
+      </w:r>
+      <w:r>
+        <w:rPr>
+          <w:rFonts w:asciiTheme="minorHAnsi" w:hAnsiTheme="minorHAnsi"/>
+          <w:b/>
+          <w:bCs/>
+        </w:rPr>
+        <w:t>fungsi halo()</w:t>
+      </w:r>
+      <w:r>
+        <w:rPr>
+          <w:rFonts w:asciiTheme="minorHAnsi" w:hAnsiTheme="minorHAnsi"/>
+          <w:b/>
+          <w:bCs/>
+        </w:rPr>
+        <w:t>.</w:t>
       </w:r>
     </w:p>
     <w:p>
@@ -683,6 +747,12 @@
           <w:rFonts w:asciiTheme="minorHAnsi" w:hAnsiTheme="minorHAnsi" w:cstheme="minorHAnsi"/>
         </w:rPr>
         <w:t>Fungsi juga dapat menerima parameter untuk diolah di dalam blok perintahnya. Perhatikan contoh kode berikut ini</w:t>
+      </w:r>
+      <w:r>
+        <w:rPr>
+          <w:rFonts w:asciiTheme="minorHAnsi" w:hAnsiTheme="minorHAnsi" w:cstheme="minorHAnsi"/>
+        </w:rPr>
+        <w:t>:</w:t>
       </w:r>
     </w:p>
     <w:p>
@@ -958,7 +1028,41 @@
         <w:rPr>
           <w:rFonts w:asciiTheme="minorHAnsi" w:hAnsiTheme="minorHAnsi" w:cstheme="minorHAnsi"/>
         </w:rPr>
-        <w:t>pada fungsi halo() diatas sekarang kita menerima 1 parameter yaitu name. Parameter name kemudian akan di cetak ke layar seperti pada kode baris ke 2. Sehingga untuk memanggil fungsi halo() sekarang kita harus memasukkan paramater name yang bertipe string. Kode diatas akan menghasilkan output seperti berikut :</w:t>
+        <w:t>P</w:t>
+      </w:r>
+      <w:r>
+        <w:rPr>
+          <w:rFonts w:asciiTheme="minorHAnsi" w:hAnsiTheme="minorHAnsi" w:cstheme="minorHAnsi"/>
+        </w:rPr>
+        <w:t xml:space="preserve">ada fungsi </w:t>
+      </w:r>
+      <w:r>
+        <w:rPr>
+          <w:rFonts w:asciiTheme="minorHAnsi" w:hAnsiTheme="minorHAnsi" w:cstheme="minorHAnsi"/>
+          <w:b/>
+          <w:bCs/>
+        </w:rPr>
+        <w:t>halo()</w:t>
+      </w:r>
+      <w:r>
+        <w:rPr>
+          <w:rFonts w:asciiTheme="minorHAnsi" w:hAnsiTheme="minorHAnsi" w:cstheme="minorHAnsi"/>
+        </w:rPr>
+        <w:t xml:space="preserve"> diatas sekarang kita menerima 1 parameter yaitu name. Parameter name kemudian akan di cetak ke layar seperti pada kode baris ke 2. Sehingga untuk memanggil fungsi </w:t>
+      </w:r>
+      <w:r>
+        <w:rPr>
+          <w:rFonts w:asciiTheme="minorHAnsi" w:hAnsiTheme="minorHAnsi" w:cstheme="minorHAnsi"/>
+          <w:b/>
+          <w:bCs/>
+        </w:rPr>
+        <w:t>halo()</w:t>
+      </w:r>
+      <w:r>
+        <w:rPr>
+          <w:rFonts w:asciiTheme="minorHAnsi" w:hAnsiTheme="minorHAnsi" w:cstheme="minorHAnsi"/>
+        </w:rPr>
+        <w:t xml:space="preserve"> sekarang kita harus memasukkan paramater name yang bertipe string. Kode diatas akan menghasilkan output seperti berikut :</w:t>
       </w:r>
     </w:p>
     <w:p>
@@ -1235,13 +1339,41 @@
         <w:rPr>
           <w:rFonts w:asciiTheme="minorHAnsi" w:hAnsiTheme="minorHAnsi" w:cstheme="minorHAnsi"/>
         </w:rPr>
-        <w:t>pada kode diatas fungsi perkalian() menerima dua parameter yaitu angka1 dan angka2</w:t>
+        <w:t xml:space="preserve">pada kode diatas fungsi </w:t>
       </w:r>
       <w:r>
         <w:rPr>
           <w:rFonts w:asciiTheme="minorHAnsi" w:hAnsiTheme="minorHAnsi" w:cstheme="minorHAnsi"/>
-        </w:rPr>
-        <w:t xml:space="preserve"> serta mengembalikan hasil perkalian dari kedua parameter tersebut. Pada baris ke-4 kita panggil fungsi perkalian dengan hasil return disimpan ke dalam variabel hasil kemudian dicetak ke layar.</w:t>
+          <w:b/>
+          <w:bCs/>
+        </w:rPr>
+        <w:t>perkalian()</w:t>
+      </w:r>
+      <w:r>
+        <w:rPr>
+          <w:rFonts w:asciiTheme="minorHAnsi" w:hAnsiTheme="minorHAnsi" w:cstheme="minorHAnsi"/>
+        </w:rPr>
+        <w:t xml:space="preserve"> menerima dua parameter yaitu angka1 dan angka2</w:t>
+      </w:r>
+      <w:r>
+        <w:rPr>
+          <w:rFonts w:asciiTheme="minorHAnsi" w:hAnsiTheme="minorHAnsi" w:cstheme="minorHAnsi"/>
+        </w:rPr>
+        <w:t xml:space="preserve"> serta mengembalikan hasil perkalian dari kedua parameter tersebut. Pada baris ke-4 kita panggil fungsi perkalian dengan hasil </w:t>
+      </w:r>
+      <w:r>
+        <w:rPr>
+          <w:rFonts w:asciiTheme="minorHAnsi" w:hAnsiTheme="minorHAnsi" w:cstheme="minorHAnsi"/>
+          <w:b/>
+          <w:bCs/>
+        </w:rPr>
+        <w:t xml:space="preserve">return </w:t>
+      </w:r>
+      <w:r>
+        <w:rPr>
+          <w:rFonts w:asciiTheme="minorHAnsi" w:hAnsiTheme="minorHAnsi" w:cstheme="minorHAnsi"/>
+        </w:rPr>
+        <w:t>disimpan ke dalam variabel hasil kemudian dicetak ke layar.</w:t>
       </w:r>
     </w:p>
     <w:p>
@@ -1432,7 +1564,13 @@
         <w:rPr>
           <w:rFonts w:asciiTheme="minorHAnsi" w:hAnsiTheme="minorHAnsi" w:cstheme="minorHAnsi"/>
         </w:rPr>
-        <w:t xml:space="preserve">pada kode diatas kita sudah membuat fungsi perkalian di dalam sebuah modul yang bernama hitung. Untuk menggunakan modul tersebut kita harus melakukan import pada file python utama kita. </w:t>
+        <w:t>P</w:t>
+      </w:r>
+      <w:r>
+        <w:rPr>
+          <w:rFonts w:asciiTheme="minorHAnsi" w:hAnsiTheme="minorHAnsi" w:cstheme="minorHAnsi"/>
+        </w:rPr>
+        <w:t xml:space="preserve">ada kode diatas kita sudah membuat fungsi perkalian di dalam sebuah modul yang bernama hitung. Untuk menggunakan modul tersebut kita harus melakukan import pada file python utama kita. </w:t>
       </w:r>
     </w:p>
     <w:p>

</xml_diff>